<commit_message>
Ejercicios Punteros Parte 1
</commit_message>
<xml_diff>
--- a/Punteros/Guia de Punteros/Punteros en C.docx
+++ b/Punteros/Guia de Punteros/Punteros en C.docx
@@ -539,21 +539,7 @@
           <w:szCs w:val="24"/>
           <w:u w:val="single"/>
         </w:rPr>
-        <w:t>Si uno quiere ser eficiente escri</w:t>
-      </w:r>
-      <w:bookmarkStart w:id="0" w:name="_GoBack"/>
-      <w:bookmarkEnd w:id="0"/>
-      <w:r>
-        <w:rPr>
-          <w:rFonts w:ascii="Times New Roman" w:hAnsi="Times New Roman" w:cs="Times New Roman"/>
-          <w:b/>
-          <w:i/>
-          <w:color w:val="000000" w:themeColor="text1"/>
-          <w:sz w:val="24"/>
-          <w:szCs w:val="24"/>
-          <w:u w:val="single"/>
-        </w:rPr>
-        <w:t>biendo código</w:t>
+        <w:t>Si uno quiere ser eficiente escribiendo código</w:t>
       </w:r>
       <w:r>
         <w:rPr>
@@ -580,7 +566,25 @@
           <w:sz w:val="24"/>
           <w:szCs w:val="24"/>
         </w:rPr>
-        <w:t>debe tener un profundo y activo conocimiento del uso de los apuntadores.</w:t>
+        <w:t xml:space="preserve">debe tener un profundo y activo conocimiento del uso de los </w:t>
+      </w:r>
+      <w:r>
+        <w:rPr>
+          <w:rFonts w:ascii="Times New Roman" w:hAnsi="Times New Roman" w:cs="Times New Roman"/>
+          <w:color w:val="000000" w:themeColor="text1"/>
+          <w:sz w:val="24"/>
+          <w:szCs w:val="24"/>
+        </w:rPr>
+        <w:t>punteros</w:t>
+      </w:r>
+      <w:r>
+        <w:rPr>
+          <w:rFonts w:ascii="Times New Roman" w:hAnsi="Times New Roman" w:cs="Times New Roman"/>
+          <w:color w:val="000000" w:themeColor="text1"/>
+          <w:sz w:val="24"/>
+          <w:szCs w:val="24"/>
+        </w:rPr>
+        <w:t>.</w:t>
       </w:r>
     </w:p>
     <w:p>
@@ -619,6 +623,8 @@
         </w:rPr>
         <w:t xml:space="preserve">¿Qué es un puntero?: </w:t>
       </w:r>
+      <w:bookmarkStart w:id="0" w:name="_GoBack"/>
+      <w:bookmarkEnd w:id="0"/>
     </w:p>
     <w:p>
       <w:pPr>
@@ -1040,7 +1046,16 @@
           <w:sz w:val="24"/>
           <w:szCs w:val="24"/>
         </w:rPr>
-        <w:t>variable apuntador</w:t>
+        <w:t xml:space="preserve">variable </w:t>
+      </w:r>
+      <w:r>
+        <w:rPr>
+          <w:rFonts w:ascii="Times New Roman" w:hAnsi="Times New Roman" w:cs="Times New Roman"/>
+          <w:color w:val="000000" w:themeColor="text1"/>
+          <w:sz w:val="24"/>
+          <w:szCs w:val="24"/>
+        </w:rPr>
+        <w:t>puntero</w:t>
       </w:r>
       <w:proofErr w:type="gramEnd"/>
       <w:r>
@@ -1097,7 +1112,18 @@
           <w:szCs w:val="24"/>
           <w:u w:val="single"/>
         </w:rPr>
-        <w:t>variable apuntador</w:t>
+        <w:t xml:space="preserve">variable </w:t>
+      </w:r>
+      <w:r>
+        <w:rPr>
+          <w:rFonts w:ascii="Times New Roman" w:hAnsi="Times New Roman" w:cs="Times New Roman"/>
+          <w:b/>
+          <w:color w:val="000000" w:themeColor="text1"/>
+          <w:sz w:val="24"/>
+          <w:szCs w:val="24"/>
+          <w:u w:val="single"/>
+        </w:rPr>
+        <w:t>puntero</w:t>
       </w:r>
       <w:proofErr w:type="gramEnd"/>
       <w:r>
@@ -1109,7 +1135,29 @@
           <w:szCs w:val="24"/>
           <w:u w:val="single"/>
         </w:rPr>
-        <w:t xml:space="preserve"> para almacenar la dirección de un entero. Se dice entonces que dicho tipo de apuntador “apunta” a un entero.</w:t>
+        <w:t xml:space="preserve"> para almacenar la dirección de un entero. Se dice entonces que dicho tipo de </w:t>
+      </w:r>
+      <w:r>
+        <w:rPr>
+          <w:rFonts w:ascii="Times New Roman" w:hAnsi="Times New Roman" w:cs="Times New Roman"/>
+          <w:b/>
+          <w:color w:val="000000" w:themeColor="text1"/>
+          <w:sz w:val="24"/>
+          <w:szCs w:val="24"/>
+          <w:u w:val="single"/>
+        </w:rPr>
+        <w:t>puntero</w:t>
+      </w:r>
+      <w:r>
+        <w:rPr>
+          <w:rFonts w:ascii="Times New Roman" w:hAnsi="Times New Roman" w:cs="Times New Roman"/>
+          <w:b/>
+          <w:color w:val="000000" w:themeColor="text1"/>
+          <w:sz w:val="24"/>
+          <w:szCs w:val="24"/>
+          <w:u w:val="single"/>
+        </w:rPr>
+        <w:t xml:space="preserve"> “apunta” a un entero.</w:t>
       </w:r>
     </w:p>
     <w:p>
@@ -1259,7 +1307,16 @@
           <w:sz w:val="24"/>
           <w:szCs w:val="24"/>
         </w:rPr>
-        <w:t xml:space="preserve">apuntador </w:t>
+        <w:t>puntero</w:t>
+      </w:r>
+      <w:r>
+        <w:rPr>
+          <w:rFonts w:ascii="Times New Roman" w:hAnsi="Times New Roman" w:cs="Times New Roman"/>
+          <w:color w:val="000000" w:themeColor="text1"/>
+          <w:sz w:val="24"/>
+          <w:szCs w:val="24"/>
+        </w:rPr>
+        <w:t xml:space="preserve"> </w:t>
       </w:r>
       <w:proofErr w:type="spellStart"/>
       <w:r>
@@ -1483,7 +1540,45 @@
           <w:sz w:val="24"/>
           <w:szCs w:val="24"/>
         </w:rPr>
-        <w:t xml:space="preserve"> está apuntando, no el valor de el apuntador en sí.</w:t>
+        <w:t xml:space="preserve"> está apuntando, no el valor </w:t>
+      </w:r>
+      <w:proofErr w:type="spellStart"/>
+      <w:r>
+        <w:rPr>
+          <w:rFonts w:ascii="Times New Roman" w:hAnsi="Times New Roman" w:cs="Times New Roman"/>
+          <w:color w:val="000000" w:themeColor="text1"/>
+          <w:sz w:val="24"/>
+          <w:szCs w:val="24"/>
+        </w:rPr>
+        <w:t>de el</w:t>
+      </w:r>
+      <w:proofErr w:type="spellEnd"/>
+      <w:r>
+        <w:rPr>
+          <w:rFonts w:ascii="Times New Roman" w:hAnsi="Times New Roman" w:cs="Times New Roman"/>
+          <w:color w:val="000000" w:themeColor="text1"/>
+          <w:sz w:val="24"/>
+          <w:szCs w:val="24"/>
+        </w:rPr>
+        <w:t xml:space="preserve"> </w:t>
+      </w:r>
+      <w:r>
+        <w:rPr>
+          <w:rFonts w:ascii="Times New Roman" w:hAnsi="Times New Roman" w:cs="Times New Roman"/>
+          <w:color w:val="000000" w:themeColor="text1"/>
+          <w:sz w:val="24"/>
+          <w:szCs w:val="24"/>
+        </w:rPr>
+        <w:t>puntero</w:t>
+      </w:r>
+      <w:r>
+        <w:rPr>
+          <w:rFonts w:ascii="Times New Roman" w:hAnsi="Times New Roman" w:cs="Times New Roman"/>
+          <w:color w:val="000000" w:themeColor="text1"/>
+          <w:sz w:val="24"/>
+          <w:szCs w:val="24"/>
+        </w:rPr>
+        <w:t xml:space="preserve"> en sí.</w:t>
       </w:r>
     </w:p>
     <w:p>
@@ -2851,7 +2946,25 @@
           <w:sz w:val="24"/>
           <w:szCs w:val="24"/>
         </w:rPr>
-        <w:t xml:space="preserve">), se copiaría el número apropiado de bytes. Pero definir el tipo al que el apuntador apunta permite un cierto número de maneras interesantes en que el compilador puede interpretar el código. Por ejemplo, consideremos un bloque de memoria consistente en 10 números enteros en una fila. Eso es 40 bytes de memoria son reservados para colocar 10 enteros. </w:t>
+        <w:t xml:space="preserve">), se copiaría el número apropiado de bytes. Pero definir el tipo al que el </w:t>
+      </w:r>
+      <w:r>
+        <w:rPr>
+          <w:rFonts w:ascii="Times New Roman" w:hAnsi="Times New Roman" w:cs="Times New Roman"/>
+          <w:color w:val="000000" w:themeColor="text1"/>
+          <w:sz w:val="24"/>
+          <w:szCs w:val="24"/>
+        </w:rPr>
+        <w:t>puntero</w:t>
+      </w:r>
+      <w:r>
+        <w:rPr>
+          <w:rFonts w:ascii="Times New Roman" w:hAnsi="Times New Roman" w:cs="Times New Roman"/>
+          <w:color w:val="000000" w:themeColor="text1"/>
+          <w:sz w:val="24"/>
+          <w:szCs w:val="24"/>
+        </w:rPr>
+        <w:t xml:space="preserve"> apunta permite un cierto número de maneras interesantes en que el compilador puede interpretar el código. Por ejemplo, consideremos un bloque de memoria consistente en 10 números enteros en una fila. Eso es 40 bytes de memoria son reservados para colocar 10 enteros. </w:t>
       </w:r>
     </w:p>
     <w:p>
@@ -2872,7 +2985,25 @@
           <w:sz w:val="24"/>
           <w:szCs w:val="24"/>
         </w:rPr>
-        <w:t xml:space="preserve">Digamos que ahora apuntamos nuestro apuntador entero </w:t>
+        <w:t xml:space="preserve">Digamos que ahora apuntamos nuestro </w:t>
+      </w:r>
+      <w:r>
+        <w:rPr>
+          <w:rFonts w:ascii="Times New Roman" w:hAnsi="Times New Roman" w:cs="Times New Roman"/>
+          <w:color w:val="000000" w:themeColor="text1"/>
+          <w:sz w:val="24"/>
+          <w:szCs w:val="24"/>
+        </w:rPr>
+        <w:t>puntero</w:t>
+      </w:r>
+      <w:r>
+        <w:rPr>
+          <w:rFonts w:ascii="Times New Roman" w:hAnsi="Times New Roman" w:cs="Times New Roman"/>
+          <w:color w:val="000000" w:themeColor="text1"/>
+          <w:sz w:val="24"/>
+          <w:szCs w:val="24"/>
+        </w:rPr>
+        <w:t xml:space="preserve"> entero </w:t>
       </w:r>
       <w:proofErr w:type="spellStart"/>
       <w:r>
@@ -2973,7 +3104,25 @@
           <w:sz w:val="24"/>
           <w:szCs w:val="24"/>
         </w:rPr>
-        <w:t xml:space="preserve">Ya que el compilador “sabe” que este es un apuntador (que su valor es una dirección de memoria) y que apunta a un entero (su dirección actual: 100, es la dirección donde se aloja un entero), añade 4 a </w:t>
+        <w:t xml:space="preserve">Ya que el compilador “sabe” que este es un </w:t>
+      </w:r>
+      <w:r>
+        <w:rPr>
+          <w:rFonts w:ascii="Times New Roman" w:hAnsi="Times New Roman" w:cs="Times New Roman"/>
+          <w:color w:val="000000" w:themeColor="text1"/>
+          <w:sz w:val="24"/>
+          <w:szCs w:val="24"/>
+        </w:rPr>
+        <w:t>puntero</w:t>
+      </w:r>
+      <w:r>
+        <w:rPr>
+          <w:rFonts w:ascii="Times New Roman" w:hAnsi="Times New Roman" w:cs="Times New Roman"/>
+          <w:color w:val="000000" w:themeColor="text1"/>
+          <w:sz w:val="24"/>
+          <w:szCs w:val="24"/>
+        </w:rPr>
+        <w:t xml:space="preserve"> (que su valor es una dirección de memoria) y que apunta a un entero (su dirección actual: 100, es la dirección donde se aloja un entero), añade 4 a </w:t>
       </w:r>
       <w:proofErr w:type="spellStart"/>
       <w:r>
@@ -3356,7 +3505,25 @@
           <w:sz w:val="24"/>
           <w:szCs w:val="24"/>
         </w:rPr>
-        <w:t>0]; /* apuntamos nuestro apuntador al primer entero de nuestro</w:t>
+        <w:t xml:space="preserve">0]; /* apuntamos nuestro </w:t>
+      </w:r>
+      <w:r>
+        <w:rPr>
+          <w:rFonts w:ascii="Times New Roman" w:hAnsi="Times New Roman" w:cs="Times New Roman"/>
+          <w:color w:val="000000" w:themeColor="text1"/>
+          <w:sz w:val="24"/>
+          <w:szCs w:val="24"/>
+        </w:rPr>
+        <w:t>puntero</w:t>
+      </w:r>
+      <w:r>
+        <w:rPr>
+          <w:rFonts w:ascii="Times New Roman" w:hAnsi="Times New Roman" w:cs="Times New Roman"/>
+          <w:color w:val="000000" w:themeColor="text1"/>
+          <w:sz w:val="24"/>
+          <w:szCs w:val="24"/>
+        </w:rPr>
+        <w:t xml:space="preserve"> al primer entero de nuestro</w:t>
       </w:r>
       <w:r>
         <w:rPr>
@@ -3426,7 +3593,25 @@
           <w:sz w:val="24"/>
           <w:szCs w:val="24"/>
         </w:rPr>
-        <w:t>” nuestro apuntador.</w:t>
+        <w:t xml:space="preserve">” nuestro </w:t>
+      </w:r>
+      <w:r>
+        <w:rPr>
+          <w:rFonts w:ascii="Times New Roman" w:hAnsi="Times New Roman" w:cs="Times New Roman"/>
+          <w:color w:val="000000" w:themeColor="text1"/>
+          <w:sz w:val="24"/>
+          <w:szCs w:val="24"/>
+        </w:rPr>
+        <w:t>puntero</w:t>
+      </w:r>
+      <w:r>
+        <w:rPr>
+          <w:rFonts w:ascii="Times New Roman" w:hAnsi="Times New Roman" w:cs="Times New Roman"/>
+          <w:color w:val="000000" w:themeColor="text1"/>
+          <w:sz w:val="24"/>
+          <w:szCs w:val="24"/>
+        </w:rPr>
+        <w:t>.</w:t>
       </w:r>
     </w:p>
     <w:p>
@@ -4323,7 +4508,25 @@
           <w:sz w:val="24"/>
           <w:szCs w:val="24"/>
         </w:rPr>
-        <w:t xml:space="preserve">C nos ofrece un apuntador de tipo </w:t>
+        <w:t xml:space="preserve">C nos ofrece un </w:t>
+      </w:r>
+      <w:r>
+        <w:rPr>
+          <w:rFonts w:ascii="Times New Roman" w:hAnsi="Times New Roman" w:cs="Times New Roman"/>
+          <w:color w:val="000000" w:themeColor="text1"/>
+          <w:sz w:val="24"/>
+          <w:szCs w:val="24"/>
+        </w:rPr>
+        <w:t>puntero</w:t>
+      </w:r>
+      <w:r>
+        <w:rPr>
+          <w:rFonts w:ascii="Times New Roman" w:hAnsi="Times New Roman" w:cs="Times New Roman"/>
+          <w:color w:val="000000" w:themeColor="text1"/>
+          <w:sz w:val="24"/>
+          <w:szCs w:val="24"/>
+        </w:rPr>
+        <w:t xml:space="preserve"> de tipo </w:t>
       </w:r>
       <w:proofErr w:type="spellStart"/>
       <w:r>
@@ -4343,7 +4546,25 @@
           <w:sz w:val="24"/>
           <w:szCs w:val="24"/>
         </w:rPr>
-        <w:t xml:space="preserve"> (carente de tipo). Podemos declarar un apuntador de este tipo al escribir algo como: </w:t>
+        <w:t xml:space="preserve"> (carente de tipo). Podemos declarar un </w:t>
+      </w:r>
+      <w:r>
+        <w:rPr>
+          <w:rFonts w:ascii="Times New Roman" w:hAnsi="Times New Roman" w:cs="Times New Roman"/>
+          <w:color w:val="000000" w:themeColor="text1"/>
+          <w:sz w:val="24"/>
+          <w:szCs w:val="24"/>
+        </w:rPr>
+        <w:t>puntero</w:t>
+      </w:r>
+      <w:r>
+        <w:rPr>
+          <w:rFonts w:ascii="Times New Roman" w:hAnsi="Times New Roman" w:cs="Times New Roman"/>
+          <w:color w:val="000000" w:themeColor="text1"/>
+          <w:sz w:val="24"/>
+          <w:szCs w:val="24"/>
+        </w:rPr>
+        <w:t xml:space="preserve"> de este tipo al escribir algo como: </w:t>
       </w:r>
     </w:p>
     <w:p>
@@ -4416,7 +4637,25 @@
           <w:sz w:val="24"/>
           <w:szCs w:val="24"/>
         </w:rPr>
-        <w:t xml:space="preserve">Un apuntador </w:t>
+        <w:t xml:space="preserve">Un </w:t>
+      </w:r>
+      <w:r>
+        <w:rPr>
+          <w:rFonts w:ascii="Times New Roman" w:hAnsi="Times New Roman" w:cs="Times New Roman"/>
+          <w:color w:val="000000" w:themeColor="text1"/>
+          <w:sz w:val="24"/>
+          <w:szCs w:val="24"/>
+        </w:rPr>
+        <w:t>puntero</w:t>
+      </w:r>
+      <w:r>
+        <w:rPr>
+          <w:rFonts w:ascii="Times New Roman" w:hAnsi="Times New Roman" w:cs="Times New Roman"/>
+          <w:color w:val="000000" w:themeColor="text1"/>
+          <w:sz w:val="24"/>
+          <w:szCs w:val="24"/>
+        </w:rPr>
+        <w:t xml:space="preserve"> </w:t>
       </w:r>
       <w:proofErr w:type="spellStart"/>
       <w:r>
@@ -4436,7 +4675,43 @@
           <w:sz w:val="24"/>
           <w:szCs w:val="24"/>
         </w:rPr>
-        <w:t xml:space="preserve"> es una especie de apuntador genérico. Por ejemplo, mientras C no permite la comparación entre un apuntador del tipo entero con uno del tipo </w:t>
+        <w:t xml:space="preserve"> es una especie de </w:t>
+      </w:r>
+      <w:r>
+        <w:rPr>
+          <w:rFonts w:ascii="Times New Roman" w:hAnsi="Times New Roman" w:cs="Times New Roman"/>
+          <w:color w:val="000000" w:themeColor="text1"/>
+          <w:sz w:val="24"/>
+          <w:szCs w:val="24"/>
+        </w:rPr>
+        <w:t>puntero</w:t>
+      </w:r>
+      <w:r>
+        <w:rPr>
+          <w:rFonts w:ascii="Times New Roman" w:hAnsi="Times New Roman" w:cs="Times New Roman"/>
+          <w:color w:val="000000" w:themeColor="text1"/>
+          <w:sz w:val="24"/>
+          <w:szCs w:val="24"/>
+        </w:rPr>
+        <w:t xml:space="preserve"> genérico. Por ejemplo, mientras C no permite la comparación entre un </w:t>
+      </w:r>
+      <w:r>
+        <w:rPr>
+          <w:rFonts w:ascii="Times New Roman" w:hAnsi="Times New Roman" w:cs="Times New Roman"/>
+          <w:color w:val="000000" w:themeColor="text1"/>
+          <w:sz w:val="24"/>
+          <w:szCs w:val="24"/>
+        </w:rPr>
+        <w:t>puntero</w:t>
+      </w:r>
+      <w:r>
+        <w:rPr>
+          <w:rFonts w:ascii="Times New Roman" w:hAnsi="Times New Roman" w:cs="Times New Roman"/>
+          <w:color w:val="000000" w:themeColor="text1"/>
+          <w:sz w:val="24"/>
+          <w:szCs w:val="24"/>
+        </w:rPr>
+        <w:t xml:space="preserve"> del tipo entero con uno del tipo </w:t>
       </w:r>
       <w:r>
         <w:rPr>
@@ -4454,7 +4729,25 @@
           <w:sz w:val="24"/>
           <w:szCs w:val="24"/>
         </w:rPr>
-        <w:t xml:space="preserve">, cada uno de estos puede ser comparado con un apuntador del tipo </w:t>
+        <w:t xml:space="preserve">, cada uno de estos puede ser comparado con un </w:t>
+      </w:r>
+      <w:r>
+        <w:rPr>
+          <w:rFonts w:ascii="Times New Roman" w:hAnsi="Times New Roman" w:cs="Times New Roman"/>
+          <w:color w:val="000000" w:themeColor="text1"/>
+          <w:sz w:val="24"/>
+          <w:szCs w:val="24"/>
+        </w:rPr>
+        <w:t>puntero</w:t>
+      </w:r>
+      <w:r>
+        <w:rPr>
+          <w:rFonts w:ascii="Times New Roman" w:hAnsi="Times New Roman" w:cs="Times New Roman"/>
+          <w:color w:val="000000" w:themeColor="text1"/>
+          <w:sz w:val="24"/>
+          <w:szCs w:val="24"/>
+        </w:rPr>
+        <w:t xml:space="preserve"> del tipo </w:t>
       </w:r>
       <w:proofErr w:type="spellStart"/>
       <w:r>
@@ -5295,7 +5588,25 @@
           <w:sz w:val="24"/>
           <w:szCs w:val="24"/>
         </w:rPr>
-        <w:t xml:space="preserve">; /* un apuntador al tipo </w:t>
+        <w:t xml:space="preserve">; /* un </w:t>
+      </w:r>
+      <w:r>
+        <w:rPr>
+          <w:rFonts w:ascii="Times New Roman" w:hAnsi="Times New Roman" w:cs="Times New Roman"/>
+          <w:color w:val="000000" w:themeColor="text1"/>
+          <w:sz w:val="24"/>
+          <w:szCs w:val="24"/>
+        </w:rPr>
+        <w:t>puntero</w:t>
+      </w:r>
+      <w:r>
+        <w:rPr>
+          <w:rFonts w:ascii="Times New Roman" w:hAnsi="Times New Roman" w:cs="Times New Roman"/>
+          <w:color w:val="000000" w:themeColor="text1"/>
+          <w:sz w:val="24"/>
+          <w:szCs w:val="24"/>
+        </w:rPr>
+        <w:t xml:space="preserve"> al tipo </w:t>
       </w:r>
       <w:proofErr w:type="spellStart"/>
       <w:r>
@@ -5375,7 +5686,25 @@
           <w:sz w:val="24"/>
           <w:szCs w:val="24"/>
         </w:rPr>
-        <w:t xml:space="preserve">; /* otro apuntador al tipo </w:t>
+        <w:t xml:space="preserve">; /* otro </w:t>
+      </w:r>
+      <w:r>
+        <w:rPr>
+          <w:rFonts w:ascii="Times New Roman" w:hAnsi="Times New Roman" w:cs="Times New Roman"/>
+          <w:color w:val="000000" w:themeColor="text1"/>
+          <w:sz w:val="24"/>
+          <w:szCs w:val="24"/>
+        </w:rPr>
+        <w:t>puntero</w:t>
+      </w:r>
+      <w:r>
+        <w:rPr>
+          <w:rFonts w:ascii="Times New Roman" w:hAnsi="Times New Roman" w:cs="Times New Roman"/>
+          <w:color w:val="000000" w:themeColor="text1"/>
+          <w:sz w:val="24"/>
+          <w:szCs w:val="24"/>
+        </w:rPr>
+        <w:t xml:space="preserve"> al tipo </w:t>
       </w:r>
       <w:proofErr w:type="spellStart"/>
       <w:r>
@@ -6356,7 +6685,25 @@
           <w:sz w:val="24"/>
           <w:szCs w:val="24"/>
         </w:rPr>
-        <w:t xml:space="preserve">Ahora, yendo al código, declaramos dos apuntadores a </w:t>
+        <w:t xml:space="preserve">Ahora, yendo al código, declaramos dos </w:t>
+      </w:r>
+      <w:r>
+        <w:rPr>
+          <w:rFonts w:ascii="Times New Roman" w:hAnsi="Times New Roman" w:cs="Times New Roman"/>
+          <w:color w:val="000000" w:themeColor="text1"/>
+          <w:sz w:val="24"/>
+          <w:szCs w:val="24"/>
+        </w:rPr>
+        <w:t>punteros</w:t>
+      </w:r>
+      <w:r>
+        <w:rPr>
+          <w:rFonts w:ascii="Times New Roman" w:hAnsi="Times New Roman" w:cs="Times New Roman"/>
+          <w:color w:val="000000" w:themeColor="text1"/>
+          <w:sz w:val="24"/>
+          <w:szCs w:val="24"/>
+        </w:rPr>
+        <w:t xml:space="preserve"> a </w:t>
       </w:r>
       <w:proofErr w:type="spellStart"/>
       <w:r>
@@ -6483,7 +6830,25 @@
           <w:sz w:val="24"/>
           <w:szCs w:val="24"/>
         </w:rPr>
-        <w:t xml:space="preserve">0] en nuestra variable apuntador </w:t>
+        <w:t xml:space="preserve">0] en nuestra variable </w:t>
+      </w:r>
+      <w:r>
+        <w:rPr>
+          <w:rFonts w:ascii="Times New Roman" w:hAnsi="Times New Roman" w:cs="Times New Roman"/>
+          <w:color w:val="000000" w:themeColor="text1"/>
+          <w:sz w:val="24"/>
+          <w:szCs w:val="24"/>
+        </w:rPr>
+        <w:t>puntero</w:t>
+      </w:r>
+      <w:r>
+        <w:rPr>
+          <w:rFonts w:ascii="Times New Roman" w:hAnsi="Times New Roman" w:cs="Times New Roman"/>
+          <w:color w:val="000000" w:themeColor="text1"/>
+          <w:sz w:val="24"/>
+          <w:szCs w:val="24"/>
+        </w:rPr>
+        <w:t xml:space="preserve"> </w:t>
       </w:r>
       <w:proofErr w:type="spellStart"/>
       <w:r>
@@ -6778,7 +7143,25 @@
           <w:sz w:val="24"/>
           <w:szCs w:val="24"/>
         </w:rPr>
-        <w:t xml:space="preserve">) es un apuntador, esto es, el valor </w:t>
+        <w:t xml:space="preserve">) es un </w:t>
+      </w:r>
+      <w:r>
+        <w:rPr>
+          <w:rFonts w:ascii="Times New Roman" w:hAnsi="Times New Roman" w:cs="Times New Roman"/>
+          <w:color w:val="000000" w:themeColor="text1"/>
+          <w:sz w:val="24"/>
+          <w:szCs w:val="24"/>
+        </w:rPr>
+        <w:t>puntero</w:t>
+      </w:r>
+      <w:r>
+        <w:rPr>
+          <w:rFonts w:ascii="Times New Roman" w:hAnsi="Times New Roman" w:cs="Times New Roman"/>
+          <w:color w:val="000000" w:themeColor="text1"/>
+          <w:sz w:val="24"/>
+          <w:szCs w:val="24"/>
+        </w:rPr>
+        <w:t xml:space="preserve">, esto es, el valor </w:t>
       </w:r>
       <w:proofErr w:type="spellStart"/>
       <w:r>
@@ -6807,7 +7190,43 @@
           <w:sz w:val="24"/>
           <w:szCs w:val="24"/>
         </w:rPr>
-        <w:t>un apuntador (ya que en C todos los parámetros son pasados por valor), y ya que el valor de un apuntador es la</w:t>
+        <w:t xml:space="preserve">un </w:t>
+      </w:r>
+      <w:r>
+        <w:rPr>
+          <w:rFonts w:ascii="Times New Roman" w:hAnsi="Times New Roman" w:cs="Times New Roman"/>
+          <w:color w:val="000000" w:themeColor="text1"/>
+          <w:sz w:val="24"/>
+          <w:szCs w:val="24"/>
+        </w:rPr>
+        <w:t>puntero</w:t>
+      </w:r>
+      <w:r>
+        <w:rPr>
+          <w:rFonts w:ascii="Times New Roman" w:hAnsi="Times New Roman" w:cs="Times New Roman"/>
+          <w:color w:val="000000" w:themeColor="text1"/>
+          <w:sz w:val="24"/>
+          <w:szCs w:val="24"/>
+        </w:rPr>
+        <w:t xml:space="preserve"> (ya que en C todos los parámetros son pasados por valor), y ya que el valor de un </w:t>
+      </w:r>
+      <w:r>
+        <w:rPr>
+          <w:rFonts w:ascii="Times New Roman" w:hAnsi="Times New Roman" w:cs="Times New Roman"/>
+          <w:color w:val="000000" w:themeColor="text1"/>
+          <w:sz w:val="24"/>
+          <w:szCs w:val="24"/>
+        </w:rPr>
+        <w:t>puntero</w:t>
+      </w:r>
+      <w:r>
+        <w:rPr>
+          <w:rFonts w:ascii="Times New Roman" w:hAnsi="Times New Roman" w:cs="Times New Roman"/>
+          <w:color w:val="000000" w:themeColor="text1"/>
+          <w:sz w:val="24"/>
+          <w:szCs w:val="24"/>
+        </w:rPr>
+        <w:t xml:space="preserve"> es la</w:t>
       </w:r>
       <w:r>
         <w:rPr>
@@ -8211,7 +8630,23 @@
           <w:sz w:val="24"/>
           <w:szCs w:val="24"/>
         </w:rPr>
-        <w:t xml:space="preserve">Declaramos dicho apuntador con la declaración: </w:t>
+        <w:t xml:space="preserve">Declaramos dicho </w:t>
+      </w:r>
+      <w:r>
+        <w:rPr>
+          <w:rFonts w:ascii="Times New Roman" w:hAnsi="Times New Roman" w:cs="Times New Roman"/>
+          <w:sz w:val="24"/>
+          <w:szCs w:val="24"/>
+        </w:rPr>
+        <w:t>puntero</w:t>
+      </w:r>
+      <w:r>
+        <w:rPr>
+          <w:rFonts w:ascii="Times New Roman" w:hAnsi="Times New Roman" w:cs="Times New Roman"/>
+          <w:sz w:val="24"/>
+          <w:szCs w:val="24"/>
+        </w:rPr>
+        <w:t xml:space="preserve"> con la declaración: </w:t>
       </w:r>
     </w:p>
     <w:p>
@@ -9296,7 +9731,25 @@
           <w:sz w:val="24"/>
           <w:szCs w:val="24"/>
         </w:rPr>
-        <w:t>; /* un apuntador a una estructura</w:t>
+        <w:t xml:space="preserve">; /* un </w:t>
+      </w:r>
+      <w:r>
+        <w:rPr>
+          <w:rFonts w:ascii="Times New Roman" w:hAnsi="Times New Roman" w:cs="Times New Roman"/>
+          <w:color w:val="000000" w:themeColor="text1"/>
+          <w:sz w:val="24"/>
+          <w:szCs w:val="24"/>
+        </w:rPr>
+        <w:t>puntero</w:t>
+      </w:r>
+      <w:r>
+        <w:rPr>
+          <w:rFonts w:ascii="Times New Roman" w:hAnsi="Times New Roman" w:cs="Times New Roman"/>
+          <w:color w:val="000000" w:themeColor="text1"/>
+          <w:sz w:val="24"/>
+          <w:szCs w:val="24"/>
+        </w:rPr>
+        <w:t xml:space="preserve"> a una estructura</w:t>
       </w:r>
       <w:r>
         <w:rPr>
@@ -9374,7 +9827,25 @@
           <w:sz w:val="24"/>
           <w:szCs w:val="24"/>
         </w:rPr>
-        <w:t xml:space="preserve">; /* apuntamos el apuntador a </w:t>
+        <w:t xml:space="preserve">; /* apuntamos el </w:t>
+      </w:r>
+      <w:r>
+        <w:rPr>
+          <w:rFonts w:ascii="Times New Roman" w:hAnsi="Times New Roman" w:cs="Times New Roman"/>
+          <w:color w:val="000000" w:themeColor="text1"/>
+          <w:sz w:val="24"/>
+          <w:szCs w:val="24"/>
+        </w:rPr>
+        <w:t>puntero</w:t>
+      </w:r>
+      <w:r>
+        <w:rPr>
+          <w:rFonts w:ascii="Times New Roman" w:hAnsi="Times New Roman" w:cs="Times New Roman"/>
+          <w:color w:val="000000" w:themeColor="text1"/>
+          <w:sz w:val="24"/>
+          <w:szCs w:val="24"/>
+        </w:rPr>
+        <w:t xml:space="preserve"> a </w:t>
       </w:r>
       <w:proofErr w:type="spellStart"/>
       <w:r>
@@ -11288,7 +11759,55 @@
           <w:sz w:val="24"/>
           <w:szCs w:val="24"/>
         </w:rPr>
-        <w:t xml:space="preserve"> requerida en la versión de apuntador, se dice que el nombre de una matriz bidimensional es equivalente a un apuntador a apuntador. Con arreglos de 3 dimensiones estaríamos hablando de arreglos de arreglos de arreglos y entonces el nombre de tal </w:t>
+        <w:t xml:space="preserve"> requerida en la versión de </w:t>
+      </w:r>
+      <w:r>
+        <w:rPr>
+          <w:rFonts w:ascii="Times New Roman" w:hAnsi="Times New Roman" w:cs="Times New Roman"/>
+          <w:sz w:val="24"/>
+          <w:szCs w:val="24"/>
+        </w:rPr>
+        <w:t>puntero</w:t>
+      </w:r>
+      <w:r>
+        <w:rPr>
+          <w:rFonts w:ascii="Times New Roman" w:hAnsi="Times New Roman" w:cs="Times New Roman"/>
+          <w:sz w:val="24"/>
+          <w:szCs w:val="24"/>
+        </w:rPr>
+        <w:t xml:space="preserve">, se dice que el nombre de una matriz bidimensional es equivalente a un </w:t>
+      </w:r>
+      <w:r>
+        <w:rPr>
+          <w:rFonts w:ascii="Times New Roman" w:hAnsi="Times New Roman" w:cs="Times New Roman"/>
+          <w:sz w:val="24"/>
+          <w:szCs w:val="24"/>
+        </w:rPr>
+        <w:t>puntero</w:t>
+      </w:r>
+      <w:r>
+        <w:rPr>
+          <w:rFonts w:ascii="Times New Roman" w:hAnsi="Times New Roman" w:cs="Times New Roman"/>
+          <w:sz w:val="24"/>
+          <w:szCs w:val="24"/>
+        </w:rPr>
+        <w:t xml:space="preserve"> a </w:t>
+      </w:r>
+      <w:r>
+        <w:rPr>
+          <w:rFonts w:ascii="Times New Roman" w:hAnsi="Times New Roman" w:cs="Times New Roman"/>
+          <w:sz w:val="24"/>
+          <w:szCs w:val="24"/>
+        </w:rPr>
+        <w:t>puntero</w:t>
+      </w:r>
+      <w:r>
+        <w:rPr>
+          <w:rFonts w:ascii="Times New Roman" w:hAnsi="Times New Roman" w:cs="Times New Roman"/>
+          <w:sz w:val="24"/>
+          <w:szCs w:val="24"/>
+        </w:rPr>
+        <w:t xml:space="preserve">. Con arreglos de 3 dimensiones estaríamos hablando de arreglos de arreglos de arreglos y entonces el nombre de tal </w:t>
       </w:r>
       <w:r>
         <w:rPr>
@@ -11304,7 +11823,55 @@
           <w:sz w:val="24"/>
           <w:szCs w:val="24"/>
         </w:rPr>
-        <w:t xml:space="preserve"> el equivalente de un apuntador a apuntador a apuntador.</w:t>
+        <w:t xml:space="preserve"> el equivalente de un </w:t>
+      </w:r>
+      <w:r>
+        <w:rPr>
+          <w:rFonts w:ascii="Times New Roman" w:hAnsi="Times New Roman" w:cs="Times New Roman"/>
+          <w:sz w:val="24"/>
+          <w:szCs w:val="24"/>
+        </w:rPr>
+        <w:t>puntero</w:t>
+      </w:r>
+      <w:r>
+        <w:rPr>
+          <w:rFonts w:ascii="Times New Roman" w:hAnsi="Times New Roman" w:cs="Times New Roman"/>
+          <w:sz w:val="24"/>
+          <w:szCs w:val="24"/>
+        </w:rPr>
+        <w:t xml:space="preserve"> a </w:t>
+      </w:r>
+      <w:r>
+        <w:rPr>
+          <w:rFonts w:ascii="Times New Roman" w:hAnsi="Times New Roman" w:cs="Times New Roman"/>
+          <w:sz w:val="24"/>
+          <w:szCs w:val="24"/>
+        </w:rPr>
+        <w:t>puntero</w:t>
+      </w:r>
+      <w:r>
+        <w:rPr>
+          <w:rFonts w:ascii="Times New Roman" w:hAnsi="Times New Roman" w:cs="Times New Roman"/>
+          <w:sz w:val="24"/>
+          <w:szCs w:val="24"/>
+        </w:rPr>
+        <w:t xml:space="preserve"> a </w:t>
+      </w:r>
+      <w:r>
+        <w:rPr>
+          <w:rFonts w:ascii="Times New Roman" w:hAnsi="Times New Roman" w:cs="Times New Roman"/>
+          <w:sz w:val="24"/>
+          <w:szCs w:val="24"/>
+        </w:rPr>
+        <w:t>puntero</w:t>
+      </w:r>
+      <w:r>
+        <w:rPr>
+          <w:rFonts w:ascii="Times New Roman" w:hAnsi="Times New Roman" w:cs="Times New Roman"/>
+          <w:sz w:val="24"/>
+          <w:szCs w:val="24"/>
+        </w:rPr>
+        <w:t>.</w:t>
       </w:r>
     </w:p>
     <w:p>
@@ -12090,7 +12657,25 @@
           <w:sz w:val="24"/>
           <w:szCs w:val="24"/>
         </w:rPr>
-        <w:t xml:space="preserve">) regresa un apuntador del tipo </w:t>
+        <w:t xml:space="preserve">) regresa un </w:t>
+      </w:r>
+      <w:r>
+        <w:rPr>
+          <w:rFonts w:ascii="Times New Roman" w:hAnsi="Times New Roman" w:cs="Times New Roman"/>
+          <w:color w:val="000000" w:themeColor="text1"/>
+          <w:sz w:val="24"/>
+          <w:szCs w:val="24"/>
+        </w:rPr>
+        <w:t>puntero</w:t>
+      </w:r>
+      <w:r>
+        <w:rPr>
+          <w:rFonts w:ascii="Times New Roman" w:hAnsi="Times New Roman" w:cs="Times New Roman"/>
+          <w:color w:val="000000" w:themeColor="text1"/>
+          <w:sz w:val="24"/>
+          <w:szCs w:val="24"/>
+        </w:rPr>
+        <w:t xml:space="preserve"> del tipo </w:t>
       </w:r>
       <w:proofErr w:type="spellStart"/>
       <w:r>
@@ -12275,7 +12860,25 @@
           <w:sz w:val="24"/>
           <w:szCs w:val="24"/>
         </w:rPr>
-        <w:t xml:space="preserve">Debido a la equivalencia entre la notación de arreglos y la notación de punteros, una vez que el apuntador </w:t>
+        <w:t xml:space="preserve">Debido a la equivalencia entre la notación de arreglos y la notación de punteros, una vez que el </w:t>
+      </w:r>
+      <w:r>
+        <w:rPr>
+          <w:rFonts w:ascii="Times New Roman" w:hAnsi="Times New Roman" w:cs="Times New Roman"/>
+          <w:color w:val="000000" w:themeColor="text1"/>
+          <w:sz w:val="24"/>
+          <w:szCs w:val="24"/>
+        </w:rPr>
+        <w:t>puntero</w:t>
+      </w:r>
+      <w:r>
+        <w:rPr>
+          <w:rFonts w:ascii="Times New Roman" w:hAnsi="Times New Roman" w:cs="Times New Roman"/>
+          <w:color w:val="000000" w:themeColor="text1"/>
+          <w:sz w:val="24"/>
+          <w:szCs w:val="24"/>
+        </w:rPr>
+        <w:t xml:space="preserve"> </w:t>
       </w:r>
       <w:proofErr w:type="spellStart"/>
       <w:r>
@@ -12440,7 +13043,25 @@
           <w:sz w:val="24"/>
           <w:szCs w:val="24"/>
         </w:rPr>
-        <w:t>Aún con un buen entendimiento de los apuntadores y de los arreglos, es usual que algo que hace tropezar a los</w:t>
+        <w:t xml:space="preserve">Aún con un buen entendimiento de los </w:t>
+      </w:r>
+      <w:r>
+        <w:rPr>
+          <w:rFonts w:ascii="Times New Roman" w:hAnsi="Times New Roman" w:cs="Times New Roman"/>
+          <w:color w:val="000000" w:themeColor="text1"/>
+          <w:sz w:val="24"/>
+          <w:szCs w:val="24"/>
+        </w:rPr>
+        <w:t>punteros</w:t>
+      </w:r>
+      <w:r>
+        <w:rPr>
+          <w:rFonts w:ascii="Times New Roman" w:hAnsi="Times New Roman" w:cs="Times New Roman"/>
+          <w:color w:val="000000" w:themeColor="text1"/>
+          <w:sz w:val="24"/>
+          <w:szCs w:val="24"/>
+        </w:rPr>
+        <w:t xml:space="preserve"> y de los arreglos, es usual que algo que hace tropezar a los</w:t>
       </w:r>
       <w:r>
         <w:rPr>
@@ -12935,7 +13556,25 @@
           <w:sz w:val="24"/>
           <w:szCs w:val="24"/>
         </w:rPr>
-        <w:t>Ya que la que está a la derecha debe evaluarse a un apuntador, la notación de arreglos a la izquierda debe</w:t>
+        <w:t xml:space="preserve">Ya que la que está a la derecha debe evaluarse a un </w:t>
+      </w:r>
+      <w:r>
+        <w:rPr>
+          <w:rFonts w:ascii="Times New Roman" w:hAnsi="Times New Roman" w:cs="Times New Roman"/>
+          <w:color w:val="000000" w:themeColor="text1"/>
+          <w:sz w:val="24"/>
+          <w:szCs w:val="24"/>
+        </w:rPr>
+        <w:t>puntero</w:t>
+      </w:r>
+      <w:r>
+        <w:rPr>
+          <w:rFonts w:ascii="Times New Roman" w:hAnsi="Times New Roman" w:cs="Times New Roman"/>
+          <w:color w:val="000000" w:themeColor="text1"/>
+          <w:sz w:val="24"/>
+          <w:szCs w:val="24"/>
+        </w:rPr>
+        <w:t>, la notación de arreglos a la izquierda debe</w:t>
       </w:r>
       <w:r>
         <w:rPr>
@@ -13105,7 +13744,25 @@
           <w:sz w:val="24"/>
           <w:szCs w:val="24"/>
         </w:rPr>
-        <w:t>arreglo de arreglos. Aquí la palabra puntero (apuntador) es usada para representar el valor de una dirección.</w:t>
+        <w:t>arreglo de arreglos. Aquí la palabra puntero (</w:t>
+      </w:r>
+      <w:r>
+        <w:rPr>
+          <w:rFonts w:ascii="Times New Roman" w:hAnsi="Times New Roman" w:cs="Times New Roman"/>
+          <w:color w:val="000000" w:themeColor="text1"/>
+          <w:sz w:val="24"/>
+          <w:szCs w:val="24"/>
+        </w:rPr>
+        <w:t>puntero</w:t>
+      </w:r>
+      <w:r>
+        <w:rPr>
+          <w:rFonts w:ascii="Times New Roman" w:hAnsi="Times New Roman" w:cs="Times New Roman"/>
+          <w:color w:val="000000" w:themeColor="text1"/>
+          <w:sz w:val="24"/>
+          <w:szCs w:val="24"/>
+        </w:rPr>
+        <w:t>) es usada para representar el valor de una dirección.</w:t>
       </w:r>
     </w:p>
     <w:p>
@@ -13144,7 +13801,36 @@
           <w:sz w:val="24"/>
           <w:szCs w:val="24"/>
         </w:rPr>
-        <w:t>distinguir entre la dirección constante de un arreglo y una variable apuntadora que es un objeto que contiene</w:t>
+        <w:t xml:space="preserve">distinguir entre la dirección constante de un arreglo y una variable </w:t>
+      </w:r>
+      <w:proofErr w:type="spellStart"/>
+      <w:r>
+        <w:rPr>
+          <w:rFonts w:ascii="Times New Roman" w:hAnsi="Times New Roman" w:cs="Times New Roman"/>
+          <w:color w:val="000000" w:themeColor="text1"/>
+          <w:sz w:val="24"/>
+          <w:szCs w:val="24"/>
+        </w:rPr>
+        <w:t>puntero</w:t>
+      </w:r>
+      <w:r>
+        <w:rPr>
+          <w:rFonts w:ascii="Times New Roman" w:hAnsi="Times New Roman" w:cs="Times New Roman"/>
+          <w:color w:val="000000" w:themeColor="text1"/>
+          <w:sz w:val="24"/>
+          <w:szCs w:val="24"/>
+        </w:rPr>
+        <w:t>a</w:t>
+      </w:r>
+      <w:proofErr w:type="spellEnd"/>
+      <w:r>
+        <w:rPr>
+          <w:rFonts w:ascii="Times New Roman" w:hAnsi="Times New Roman" w:cs="Times New Roman"/>
+          <w:color w:val="000000" w:themeColor="text1"/>
+          <w:sz w:val="24"/>
+          <w:szCs w:val="24"/>
+        </w:rPr>
+        <w:t xml:space="preserve"> que es un objeto que contiene</w:t>
       </w:r>
       <w:r>
         <w:rPr>
@@ -14268,7 +14954,25 @@
           <w:sz w:val="24"/>
           <w:szCs w:val="24"/>
         </w:rPr>
-        <w:t xml:space="preserve"> se volvió un apuntador del tipo “arreglo unidimensional de COLUMNAS de</w:t>
+        <w:t xml:space="preserve"> se volvió un </w:t>
+      </w:r>
+      <w:r>
+        <w:rPr>
+          <w:rFonts w:ascii="Times New Roman" w:hAnsi="Times New Roman" w:cs="Times New Roman"/>
+          <w:color w:val="000000" w:themeColor="text1"/>
+          <w:sz w:val="24"/>
+          <w:szCs w:val="24"/>
+        </w:rPr>
+        <w:t>puntero</w:t>
+      </w:r>
+      <w:r>
+        <w:rPr>
+          <w:rFonts w:ascii="Times New Roman" w:hAnsi="Times New Roman" w:cs="Times New Roman"/>
+          <w:color w:val="000000" w:themeColor="text1"/>
+          <w:sz w:val="24"/>
+          <w:szCs w:val="24"/>
+        </w:rPr>
+        <w:t xml:space="preserve"> del tipo “arreglo unidimensional de COLUMNAS de</w:t>
       </w:r>
       <w:r>
         <w:rPr>
@@ -14664,7 +15368,25 @@
           <w:sz w:val="24"/>
           <w:szCs w:val="24"/>
         </w:rPr>
-        <w:t xml:space="preserve"> como un arreglo de apuntadores consistente en un número de</w:t>
+        <w:t xml:space="preserve"> como un arreglo de </w:t>
+      </w:r>
+      <w:r>
+        <w:rPr>
+          <w:rFonts w:ascii="Times New Roman" w:hAnsi="Times New Roman" w:cs="Times New Roman"/>
+          <w:color w:val="000000" w:themeColor="text1"/>
+          <w:sz w:val="24"/>
+          <w:szCs w:val="24"/>
+        </w:rPr>
+        <w:t>punteros</w:t>
+      </w:r>
+      <w:r>
+        <w:rPr>
+          <w:rFonts w:ascii="Times New Roman" w:hAnsi="Times New Roman" w:cs="Times New Roman"/>
+          <w:color w:val="000000" w:themeColor="text1"/>
+          <w:sz w:val="24"/>
+          <w:szCs w:val="24"/>
+        </w:rPr>
+        <w:t xml:space="preserve"> consistente en un número de</w:t>
       </w:r>
       <w:r>
         <w:rPr>
@@ -14682,7 +15404,16 @@
           <w:sz w:val="24"/>
           <w:szCs w:val="24"/>
         </w:rPr>
-        <w:t>apuntadores igual a la</w:t>
+        <w:t>punteros</w:t>
+      </w:r>
+      <w:r>
+        <w:rPr>
+          <w:rFonts w:ascii="Times New Roman" w:hAnsi="Times New Roman" w:cs="Times New Roman"/>
+          <w:color w:val="000000" w:themeColor="text1"/>
+          <w:sz w:val="24"/>
+          <w:szCs w:val="24"/>
+        </w:rPr>
+        <w:t xml:space="preserve"> igual a la</w:t>
       </w:r>
       <w:r>
         <w:rPr>
@@ -14718,7 +15449,16 @@
           <w:sz w:val="24"/>
           <w:szCs w:val="24"/>
         </w:rPr>
-        <w:t>apuntadores tienen utilidad al alojar</w:t>
+        <w:t>punteros</w:t>
+      </w:r>
+      <w:r>
+        <w:rPr>
+          <w:rFonts w:ascii="Times New Roman" w:hAnsi="Times New Roman" w:cs="Times New Roman"/>
+          <w:color w:val="000000" w:themeColor="text1"/>
+          <w:sz w:val="24"/>
+          <w:szCs w:val="24"/>
+        </w:rPr>
+        <w:t xml:space="preserve"> tienen utilidad al alojar</w:t>
       </w:r>
       <w:r>
         <w:rPr>
@@ -14847,7 +15587,16 @@
           <w:szCs w:val="24"/>
         </w:rPr>
         <w:lastRenderedPageBreak/>
-        <w:t>apuntadores de tipo entero (</w:t>
+        <w:t>punteros</w:t>
+      </w:r>
+      <w:r>
+        <w:rPr>
+          <w:rFonts w:ascii="Times New Roman" w:hAnsi="Times New Roman" w:cs="Times New Roman"/>
+          <w:color w:val="000000" w:themeColor="text1"/>
+          <w:sz w:val="24"/>
+          <w:szCs w:val="24"/>
+        </w:rPr>
+        <w:t xml:space="preserve"> de tipo entero (</w:t>
       </w:r>
       <w:proofErr w:type="spellStart"/>
       <w:r>
@@ -14885,7 +15634,25 @@
           <w:sz w:val="24"/>
           <w:szCs w:val="24"/>
         </w:rPr>
-        <w:t>memoria para cada renglón y apuntar estos apuntadores a cada renglón. Consideremos:</w:t>
+        <w:t xml:space="preserve">memoria para cada renglón y apuntar estos </w:t>
+      </w:r>
+      <w:r>
+        <w:rPr>
+          <w:rFonts w:ascii="Times New Roman" w:hAnsi="Times New Roman" w:cs="Times New Roman"/>
+          <w:color w:val="000000" w:themeColor="text1"/>
+          <w:sz w:val="24"/>
+          <w:szCs w:val="24"/>
+        </w:rPr>
+        <w:t>punteros</w:t>
+      </w:r>
+      <w:r>
+        <w:rPr>
+          <w:rFonts w:ascii="Times New Roman" w:hAnsi="Times New Roman" w:cs="Times New Roman"/>
+          <w:color w:val="000000" w:themeColor="text1"/>
+          <w:sz w:val="24"/>
+          <w:szCs w:val="24"/>
+        </w:rPr>
+        <w:t xml:space="preserve"> a cada renglón. Consideremos:</w:t>
       </w:r>
       <w:r>
         <w:rPr>
@@ -15689,7 +16456,25 @@
           <w:sz w:val="24"/>
           <w:szCs w:val="24"/>
         </w:rPr>
-        <w:t xml:space="preserve"> al reservar espacio para apuntadores de </w:t>
+        <w:t xml:space="preserve"> al reservar espacio para </w:t>
+      </w:r>
+      <w:r>
+        <w:rPr>
+          <w:rFonts w:ascii="Times New Roman" w:hAnsi="Times New Roman" w:cs="Times New Roman"/>
+          <w:color w:val="000000" w:themeColor="text1"/>
+          <w:sz w:val="24"/>
+          <w:szCs w:val="24"/>
+        </w:rPr>
+        <w:t>punteros</w:t>
+      </w:r>
+      <w:r>
+        <w:rPr>
+          <w:rFonts w:ascii="Times New Roman" w:hAnsi="Times New Roman" w:cs="Times New Roman"/>
+          <w:color w:val="000000" w:themeColor="text1"/>
+          <w:sz w:val="24"/>
+          <w:szCs w:val="24"/>
+        </w:rPr>
+        <w:t xml:space="preserve"> de </w:t>
       </w:r>
       <w:proofErr w:type="spellStart"/>
       <w:r>
@@ -17074,7 +17859,25 @@
           <w:sz w:val="24"/>
           <w:szCs w:val="24"/>
         </w:rPr>
-        <w:t>Después creamos un arreglo de apuntadores para apuntar a cada renglón. Así, aunque estamos usando un</w:t>
+        <w:t xml:space="preserve">Después creamos un arreglo de </w:t>
+      </w:r>
+      <w:r>
+        <w:rPr>
+          <w:rFonts w:ascii="Times New Roman" w:hAnsi="Times New Roman" w:cs="Times New Roman"/>
+          <w:color w:val="000000" w:themeColor="text1"/>
+          <w:sz w:val="24"/>
+          <w:szCs w:val="24"/>
+        </w:rPr>
+        <w:t>punteros</w:t>
+      </w:r>
+      <w:r>
+        <w:rPr>
+          <w:rFonts w:ascii="Times New Roman" w:hAnsi="Times New Roman" w:cs="Times New Roman"/>
+          <w:color w:val="000000" w:themeColor="text1"/>
+          <w:sz w:val="24"/>
+          <w:szCs w:val="24"/>
+        </w:rPr>
+        <w:t xml:space="preserve"> para apuntar a cada renglón. Así, aunque estamos usando un</w:t>
       </w:r>
       <w:r>
         <w:rPr>
@@ -18198,7 +19001,25 @@
           <w:sz w:val="24"/>
           <w:szCs w:val="24"/>
         </w:rPr>
-        <w:t xml:space="preserve"> /* ahora reservamos espacio para los apuntadores a renglones */</w:t>
+        <w:t xml:space="preserve"> /* ahora reservamos espacio para los </w:t>
+      </w:r>
+      <w:r>
+        <w:rPr>
+          <w:rFonts w:ascii="Times New Roman" w:hAnsi="Times New Roman" w:cs="Times New Roman"/>
+          <w:color w:val="000000" w:themeColor="text1"/>
+          <w:sz w:val="24"/>
+          <w:szCs w:val="24"/>
+        </w:rPr>
+        <w:t>punteros</w:t>
+      </w:r>
+      <w:r>
+        <w:rPr>
+          <w:rFonts w:ascii="Times New Roman" w:hAnsi="Times New Roman" w:cs="Times New Roman"/>
+          <w:color w:val="000000" w:themeColor="text1"/>
+          <w:sz w:val="24"/>
+          <w:szCs w:val="24"/>
+        </w:rPr>
+        <w:t xml:space="preserve"> a renglones */</w:t>
       </w:r>
     </w:p>
     <w:p>
@@ -18563,7 +19384,25 @@
           <w:sz w:val="24"/>
           <w:szCs w:val="24"/>
         </w:rPr>
-        <w:t xml:space="preserve"> /* y ahora hacemos que los apuntadores “apunten” */</w:t>
+        <w:t xml:space="preserve"> /* y ahora hacemos que los </w:t>
+      </w:r>
+      <w:r>
+        <w:rPr>
+          <w:rFonts w:ascii="Times New Roman" w:hAnsi="Times New Roman" w:cs="Times New Roman"/>
+          <w:color w:val="000000" w:themeColor="text1"/>
+          <w:sz w:val="24"/>
+          <w:szCs w:val="24"/>
+        </w:rPr>
+        <w:t>punteros</w:t>
+      </w:r>
+      <w:r>
+        <w:rPr>
+          <w:rFonts w:ascii="Times New Roman" w:hAnsi="Times New Roman" w:cs="Times New Roman"/>
+          <w:color w:val="000000" w:themeColor="text1"/>
+          <w:sz w:val="24"/>
+          <w:szCs w:val="24"/>
+        </w:rPr>
+        <w:t xml:space="preserve"> “apunten” */</w:t>
       </w:r>
     </w:p>
     <w:p>
@@ -18905,7 +19744,25 @@
           <w:sz w:val="24"/>
           <w:szCs w:val="24"/>
         </w:rPr>
-        <w:t xml:space="preserve"> Apuntador(</w:t>
+        <w:t xml:space="preserve"> </w:t>
+      </w:r>
+      <w:r>
+        <w:rPr>
+          <w:rFonts w:ascii="Times New Roman" w:hAnsi="Times New Roman" w:cs="Times New Roman"/>
+          <w:color w:val="000000" w:themeColor="text1"/>
+          <w:sz w:val="24"/>
+          <w:szCs w:val="24"/>
+        </w:rPr>
+        <w:t>Puntero</w:t>
+      </w:r>
+      <w:r>
+        <w:rPr>
+          <w:rFonts w:ascii="Times New Roman" w:hAnsi="Times New Roman" w:cs="Times New Roman"/>
+          <w:color w:val="000000" w:themeColor="text1"/>
+          <w:sz w:val="24"/>
+          <w:szCs w:val="24"/>
+        </w:rPr>
+        <w:t>(</w:t>
       </w:r>
       <w:proofErr w:type="spellStart"/>
       <w:r>
@@ -20671,7 +21528,55 @@
           <w:sz w:val="24"/>
           <w:szCs w:val="24"/>
         </w:rPr>
-        <w:t xml:space="preserve">Hasta este punto hemos discutido el uso de apuntadores con objetos de datos. C permite también la declaración de apuntadores a funciones. Los apuntadores a funciones tienen variedad de usos y algunos de estos serán expuestos aquí. </w:t>
+        <w:t xml:space="preserve">Hasta este punto hemos discutido el uso de </w:t>
+      </w:r>
+      <w:r>
+        <w:rPr>
+          <w:rFonts w:ascii="Times New Roman" w:hAnsi="Times New Roman" w:cs="Times New Roman"/>
+          <w:sz w:val="24"/>
+          <w:szCs w:val="24"/>
+        </w:rPr>
+        <w:t>punteros</w:t>
+      </w:r>
+      <w:r>
+        <w:rPr>
+          <w:rFonts w:ascii="Times New Roman" w:hAnsi="Times New Roman" w:cs="Times New Roman"/>
+          <w:sz w:val="24"/>
+          <w:szCs w:val="24"/>
+        </w:rPr>
+        <w:t xml:space="preserve"> con objetos de datos. C permite también la declaración de </w:t>
+      </w:r>
+      <w:r>
+        <w:rPr>
+          <w:rFonts w:ascii="Times New Roman" w:hAnsi="Times New Roman" w:cs="Times New Roman"/>
+          <w:sz w:val="24"/>
+          <w:szCs w:val="24"/>
+        </w:rPr>
+        <w:t>punteros</w:t>
+      </w:r>
+      <w:r>
+        <w:rPr>
+          <w:rFonts w:ascii="Times New Roman" w:hAnsi="Times New Roman" w:cs="Times New Roman"/>
+          <w:sz w:val="24"/>
+          <w:szCs w:val="24"/>
+        </w:rPr>
+        <w:t xml:space="preserve"> a funciones. Los </w:t>
+      </w:r>
+      <w:r>
+        <w:rPr>
+          <w:rFonts w:ascii="Times New Roman" w:hAnsi="Times New Roman" w:cs="Times New Roman"/>
+          <w:sz w:val="24"/>
+          <w:szCs w:val="24"/>
+        </w:rPr>
+        <w:t>punteros</w:t>
+      </w:r>
+      <w:r>
+        <w:rPr>
+          <w:rFonts w:ascii="Times New Roman" w:hAnsi="Times New Roman" w:cs="Times New Roman"/>
+          <w:sz w:val="24"/>
+          <w:szCs w:val="24"/>
+        </w:rPr>
+        <w:t xml:space="preserve"> a funciones tienen variedad de usos y algunos de estos serán expuestos aquí. </w:t>
       </w:r>
     </w:p>
     <w:p>
@@ -34769,7 +35674,31 @@
           <w:szCs w:val="24"/>
           <w:shd w:val="clear" w:color="auto" w:fill="FFFFFF"/>
         </w:rPr>
-        <w:t>Diseñe un programa, que sume dos variables de tipo entero, por medio de apuntadores.</w:t>
+        <w:t xml:space="preserve">Diseñe un programa, que sume dos variables de tipo entero, por medio de </w:t>
+      </w:r>
+      <w:r>
+        <w:rPr>
+          <w:rStyle w:val="Textoennegrita"/>
+          <w:rFonts w:ascii="Times New Roman" w:hAnsi="Times New Roman" w:cs="Times New Roman"/>
+          <w:b w:val="0"/>
+          <w:color w:val="000000" w:themeColor="text1"/>
+          <w:sz w:val="24"/>
+          <w:szCs w:val="24"/>
+          <w:shd w:val="clear" w:color="auto" w:fill="FFFFFF"/>
+        </w:rPr>
+        <w:t>punteros</w:t>
+      </w:r>
+      <w:r>
+        <w:rPr>
+          <w:rStyle w:val="Textoennegrita"/>
+          <w:rFonts w:ascii="Times New Roman" w:hAnsi="Times New Roman" w:cs="Times New Roman"/>
+          <w:b w:val="0"/>
+          <w:color w:val="000000" w:themeColor="text1"/>
+          <w:sz w:val="24"/>
+          <w:szCs w:val="24"/>
+          <w:shd w:val="clear" w:color="auto" w:fill="FFFFFF"/>
+        </w:rPr>
+        <w:t>.</w:t>
       </w:r>
     </w:p>
     <w:p>
@@ -36147,7 +37076,23 @@
           <w:sz w:val="24"/>
           <w:szCs w:val="24"/>
         </w:rPr>
-        <w:t>información correspondiente a dicha lista mediante el acceso de un apuntador.</w:t>
+        <w:t xml:space="preserve">información correspondiente a dicha lista mediante el acceso de un </w:t>
+      </w:r>
+      <w:r>
+        <w:rPr>
+          <w:rFonts w:ascii="Times New Roman" w:hAnsi="Times New Roman" w:cs="Times New Roman"/>
+          <w:sz w:val="24"/>
+          <w:szCs w:val="24"/>
+        </w:rPr>
+        <w:t>puntero</w:t>
+      </w:r>
+      <w:r>
+        <w:rPr>
+          <w:rFonts w:ascii="Times New Roman" w:hAnsi="Times New Roman" w:cs="Times New Roman"/>
+          <w:sz w:val="24"/>
+          <w:szCs w:val="24"/>
+        </w:rPr>
+        <w:t>.</w:t>
       </w:r>
     </w:p>
     <w:p>

</xml_diff>

<commit_message>
Con el repo en la guia
</commit_message>
<xml_diff>
--- a/Punteros/Guia de Punteros/Punteros en C.docx
+++ b/Punteros/Guia de Punteros/Punteros en C.docx
@@ -25,8 +25,8 @@
         <w:tblLook w:val="04A0" w:firstRow="1" w:lastRow="0" w:firstColumn="1" w:lastColumn="0" w:noHBand="0" w:noVBand="1"/>
       </w:tblPr>
       <w:tblGrid>
-        <w:gridCol w:w="6204"/>
-        <w:gridCol w:w="2300"/>
+        <w:gridCol w:w="7134"/>
+        <w:gridCol w:w="1370"/>
       </w:tblGrid>
       <w:tr>
         <w:trPr>
@@ -110,7 +110,7 @@
             <w:pPr>
               <w:spacing w:after="0" w:line="240" w:lineRule="auto"/>
               <w:rPr>
-                <w:rFonts w:ascii="Arial" w:eastAsia="Times New Roman" w:hAnsi="Arial" w:cs="Arial"/>
+                <w:rFonts w:ascii="Times New Roman" w:eastAsia="Times New Roman" w:hAnsi="Times New Roman" w:cs="Times New Roman"/>
                 <w:color w:val="000000"/>
                 <w:sz w:val="20"/>
                 <w:szCs w:val="20"/>
@@ -120,7 +120,7 @@
             </w:pPr>
             <w:r>
               <w:rPr>
-                <w:rFonts w:ascii="Arial" w:eastAsia="Times New Roman" w:hAnsi="Arial" w:cs="Arial"/>
+                <w:rFonts w:ascii="Times New Roman" w:eastAsia="Times New Roman" w:hAnsi="Times New Roman" w:cs="Times New Roman"/>
                 <w:b/>
                 <w:i/>
                 <w:color w:val="000000"/>
@@ -134,7 +134,7 @@
             </w:r>
             <w:r>
               <w:rPr>
-                <w:rFonts w:ascii="Arial" w:eastAsia="Times New Roman" w:hAnsi="Arial" w:cs="Arial"/>
+                <w:rFonts w:ascii="Times New Roman" w:eastAsia="Times New Roman" w:hAnsi="Times New Roman" w:cs="Times New Roman"/>
                 <w:color w:val="000000"/>
                 <w:sz w:val="20"/>
                 <w:szCs w:val="20"/>
@@ -145,7 +145,7 @@
             </w:r>
             <w:r>
               <w:rPr>
-                <w:rFonts w:ascii="Arial" w:eastAsia="Times New Roman" w:hAnsi="Arial" w:cs="Arial"/>
+                <w:rFonts w:ascii="Times New Roman" w:eastAsia="Times New Roman" w:hAnsi="Times New Roman" w:cs="Times New Roman"/>
                 <w:color w:val="000000"/>
                 <w:sz w:val="20"/>
                 <w:szCs w:val="20"/>
@@ -157,7 +157,7 @@
             <w:proofErr w:type="spellStart"/>
             <w:r>
               <w:rPr>
-                <w:rFonts w:ascii="Arial" w:eastAsia="Times New Roman" w:hAnsi="Arial" w:cs="Arial"/>
+                <w:rFonts w:ascii="Times New Roman" w:eastAsia="Times New Roman" w:hAnsi="Times New Roman" w:cs="Times New Roman"/>
                 <w:color w:val="000000"/>
                 <w:sz w:val="20"/>
                 <w:szCs w:val="20"/>
@@ -169,7 +169,7 @@
             <w:proofErr w:type="spellEnd"/>
             <w:r>
               <w:rPr>
-                <w:rFonts w:ascii="Arial" w:eastAsia="Times New Roman" w:hAnsi="Arial" w:cs="Arial"/>
+                <w:rFonts w:ascii="Times New Roman" w:eastAsia="Times New Roman" w:hAnsi="Times New Roman" w:cs="Times New Roman"/>
                 <w:color w:val="000000"/>
                 <w:sz w:val="20"/>
                 <w:szCs w:val="20"/>
@@ -183,7 +183,7 @@
             <w:pPr>
               <w:spacing w:after="0" w:line="240" w:lineRule="auto"/>
               <w:rPr>
-                <w:rFonts w:ascii="Arial" w:eastAsia="Times New Roman" w:hAnsi="Arial" w:cs="Arial"/>
+                <w:rFonts w:ascii="Times New Roman" w:eastAsia="Times New Roman" w:hAnsi="Times New Roman" w:cs="Times New Roman"/>
                 <w:b/>
                 <w:i/>
                 <w:color w:val="000000" w:themeColor="text1"/>
@@ -196,7 +196,7 @@
             </w:pPr>
             <w:r>
               <w:rPr>
-                <w:rFonts w:ascii="Arial" w:eastAsia="Times New Roman" w:hAnsi="Arial" w:cs="Arial"/>
+                <w:rFonts w:ascii="Times New Roman" w:eastAsia="Times New Roman" w:hAnsi="Times New Roman" w:cs="Times New Roman"/>
                 <w:b/>
                 <w:i/>
                 <w:color w:val="000000" w:themeColor="text1"/>
@@ -210,7 +210,7 @@
             </w:r>
             <w:r>
               <w:rPr>
-                <w:rFonts w:ascii="Arial" w:eastAsia="Times New Roman" w:hAnsi="Arial" w:cs="Arial"/>
+                <w:rFonts w:ascii="Times New Roman" w:eastAsia="Times New Roman" w:hAnsi="Times New Roman" w:cs="Times New Roman"/>
                 <w:b/>
                 <w:i/>
                 <w:color w:val="000000" w:themeColor="text1"/>
@@ -224,7 +224,7 @@
             </w:r>
             <w:r>
               <w:rPr>
-                <w:rFonts w:ascii="Arial" w:eastAsia="Times New Roman" w:hAnsi="Arial" w:cs="Arial"/>
+                <w:rFonts w:ascii="Times New Roman" w:eastAsia="Times New Roman" w:hAnsi="Times New Roman" w:cs="Times New Roman"/>
                 <w:b/>
                 <w:i/>
                 <w:color w:val="000000" w:themeColor="text1"/>
@@ -238,7 +238,7 @@
             </w:r>
             <w:r>
               <w:rPr>
-                <w:rFonts w:ascii="Arial" w:eastAsia="Times New Roman" w:hAnsi="Arial" w:cs="Arial"/>
+                <w:rFonts w:ascii="Times New Roman" w:eastAsia="Times New Roman" w:hAnsi="Times New Roman" w:cs="Times New Roman"/>
                 <w:color w:val="000000" w:themeColor="text1"/>
                 <w:sz w:val="20"/>
                 <w:szCs w:val="20"/>
@@ -249,7 +249,7 @@
             </w:r>
             <w:r>
               <w:rPr>
-                <w:rFonts w:ascii="Arial" w:eastAsia="Times New Roman" w:hAnsi="Arial" w:cs="Arial"/>
+                <w:rFonts w:ascii="Times New Roman" w:eastAsia="Times New Roman" w:hAnsi="Times New Roman" w:cs="Times New Roman"/>
                 <w:color w:val="000000" w:themeColor="text1"/>
                 <w:sz w:val="20"/>
                 <w:szCs w:val="20"/>
@@ -262,9 +262,9 @@
               <w:r>
                 <w:rPr>
                   <w:rStyle w:val="Hipervnculo"/>
-                  <w:rFonts w:ascii="Segoe UI" w:hAnsi="Segoe UI" w:cs="Segoe UI"/>
-                  <w:sz w:val="18"/>
-                  <w:szCs w:val="18"/>
+                  <w:rFonts w:ascii="Times New Roman" w:hAnsi="Times New Roman" w:cs="Times New Roman"/>
+                  <w:sz w:val="20"/>
+                  <w:szCs w:val="20"/>
                 </w:rPr>
                 <w:t>jgolfieri@hotmail.com</w:t>
               </w:r>
@@ -272,29 +272,29 @@
             <w:r>
               <w:rPr>
                 <w:rStyle w:val="ms-font-s"/>
-                <w:rFonts w:ascii="Segoe UI" w:hAnsi="Segoe UI" w:cs="Segoe UI"/>
+                <w:rFonts w:ascii="Times New Roman" w:hAnsi="Times New Roman" w:cs="Times New Roman"/>
                 <w:color w:val="246076"/>
-                <w:sz w:val="18"/>
-                <w:szCs w:val="18"/>
+                <w:sz w:val="20"/>
+                <w:szCs w:val="20"/>
               </w:rPr>
               <w:t xml:space="preserve"> </w:t>
             </w:r>
             <w:r>
               <w:rPr>
                 <w:rStyle w:val="ms-font-s"/>
-                <w:rFonts w:ascii="Segoe UI" w:hAnsi="Segoe UI" w:cs="Segoe UI"/>
+                <w:rFonts w:ascii="Times New Roman" w:hAnsi="Times New Roman" w:cs="Times New Roman"/>
                 <w:color w:val="246076"/>
-                <w:sz w:val="18"/>
-                <w:szCs w:val="18"/>
+                <w:sz w:val="20"/>
+                <w:szCs w:val="20"/>
               </w:rPr>
               <w:t>,</w:t>
             </w:r>
             <w:r>
               <w:rPr>
-                <w:rFonts w:ascii="Segoe UI" w:hAnsi="Segoe UI" w:cs="Segoe UI"/>
+                <w:rFonts w:ascii="Times New Roman" w:hAnsi="Times New Roman" w:cs="Times New Roman"/>
                 <w:color w:val="246076"/>
-                <w:sz w:val="18"/>
-                <w:szCs w:val="18"/>
+                <w:sz w:val="20"/>
+                <w:szCs w:val="20"/>
               </w:rPr>
               <w:t xml:space="preserve"> </w:t>
             </w:r>
@@ -302,9 +302,9 @@
               <w:r>
                 <w:rPr>
                   <w:rStyle w:val="Hipervnculo"/>
-                  <w:rFonts w:ascii="Segoe UI" w:hAnsi="Segoe UI" w:cs="Segoe UI"/>
-                  <w:sz w:val="18"/>
-                  <w:szCs w:val="18"/>
+                  <w:rFonts w:ascii="Times New Roman" w:hAnsi="Times New Roman" w:cs="Times New Roman"/>
+                  <w:sz w:val="20"/>
+                  <w:szCs w:val="20"/>
                 </w:rPr>
                 <w:t>nataliab_romero@yahoo.com.ar</w:t>
               </w:r>
@@ -312,10 +312,10 @@
             <w:r>
               <w:rPr>
                 <w:rStyle w:val="ms-font-s"/>
-                <w:rFonts w:ascii="Segoe UI" w:hAnsi="Segoe UI" w:cs="Segoe UI"/>
+                <w:rFonts w:ascii="Times New Roman" w:hAnsi="Times New Roman" w:cs="Times New Roman"/>
                 <w:color w:val="246076"/>
-                <w:sz w:val="18"/>
-                <w:szCs w:val="18"/>
+                <w:sz w:val="20"/>
+                <w:szCs w:val="20"/>
               </w:rPr>
               <w:t xml:space="preserve"> , </w:t>
             </w:r>
@@ -323,9 +323,9 @@
               <w:r>
                 <w:rPr>
                   <w:rStyle w:val="Hipervnculo"/>
-                  <w:rFonts w:ascii="Segoe UI" w:hAnsi="Segoe UI" w:cs="Segoe UI"/>
-                  <w:sz w:val="18"/>
-                  <w:szCs w:val="18"/>
+                  <w:rFonts w:ascii="Times New Roman" w:hAnsi="Times New Roman" w:cs="Times New Roman"/>
+                  <w:sz w:val="20"/>
+                  <w:szCs w:val="20"/>
                 </w:rPr>
                 <w:t>romina.e.mansilla@gmail.com</w:t>
               </w:r>
@@ -333,10 +333,10 @@
             <w:r>
               <w:rPr>
                 <w:rStyle w:val="ms-font-s"/>
-                <w:rFonts w:ascii="Segoe UI" w:hAnsi="Segoe UI" w:cs="Segoe UI"/>
+                <w:rFonts w:ascii="Times New Roman" w:hAnsi="Times New Roman" w:cs="Times New Roman"/>
                 <w:color w:val="246076"/>
-                <w:sz w:val="18"/>
-                <w:szCs w:val="18"/>
+                <w:sz w:val="20"/>
+                <w:szCs w:val="20"/>
               </w:rPr>
               <w:t xml:space="preserve">, </w:t>
             </w:r>
@@ -344,9 +344,9 @@
               <w:r>
                 <w:rPr>
                   <w:rStyle w:val="Hipervnculo"/>
-                  <w:rFonts w:ascii="Segoe UI" w:hAnsi="Segoe UI" w:cs="Segoe UI"/>
-                  <w:sz w:val="18"/>
-                  <w:szCs w:val="18"/>
+                  <w:rFonts w:ascii="Times New Roman" w:hAnsi="Times New Roman" w:cs="Times New Roman"/>
+                  <w:sz w:val="20"/>
+                  <w:szCs w:val="20"/>
                 </w:rPr>
                 <w:t>nperez_dcao_smn@outlook.com</w:t>
               </w:r>
@@ -354,10 +354,10 @@
             <w:r>
               <w:rPr>
                 <w:rStyle w:val="ms-font-s"/>
-                <w:rFonts w:ascii="Segoe UI" w:hAnsi="Segoe UI" w:cs="Segoe UI"/>
+                <w:rFonts w:ascii="Times New Roman" w:hAnsi="Times New Roman" w:cs="Times New Roman"/>
                 <w:color w:val="246076"/>
-                <w:sz w:val="18"/>
-                <w:szCs w:val="18"/>
+                <w:sz w:val="20"/>
+                <w:szCs w:val="20"/>
               </w:rPr>
               <w:t xml:space="preserve"> </w:t>
             </w:r>
@@ -367,14 +367,16 @@
               <w:spacing w:after="0" w:line="240" w:lineRule="auto"/>
               <w:rPr>
                 <w:rFonts w:ascii="Times New Roman" w:eastAsia="Times New Roman" w:hAnsi="Times New Roman" w:cs="Times New Roman"/>
-                <w:sz w:val="24"/>
-                <w:szCs w:val="24"/>
+                <w:color w:val="222222"/>
+                <w:sz w:val="20"/>
+                <w:szCs w:val="20"/>
+                <w:shd w:val="clear" w:color="auto" w:fill="FFFFFF"/>
                 <w:lang w:eastAsia="es-AR"/>
               </w:rPr>
             </w:pPr>
             <w:r>
               <w:rPr>
-                <w:rFonts w:ascii="Arial" w:eastAsia="Times New Roman" w:hAnsi="Arial" w:cs="Arial"/>
+                <w:rFonts w:ascii="Times New Roman" w:eastAsia="Times New Roman" w:hAnsi="Times New Roman" w:cs="Times New Roman"/>
                 <w:b/>
                 <w:i/>
                 <w:color w:val="222222"/>
@@ -388,7 +390,7 @@
             </w:r>
             <w:r>
               <w:rPr>
-                <w:rFonts w:ascii="Arial" w:eastAsia="Times New Roman" w:hAnsi="Arial" w:cs="Arial"/>
+                <w:rFonts w:ascii="Times New Roman" w:eastAsia="Times New Roman" w:hAnsi="Times New Roman" w:cs="Times New Roman"/>
                 <w:color w:val="222222"/>
                 <w:sz w:val="20"/>
                 <w:szCs w:val="20"/>
@@ -397,17 +399,159 @@
               </w:rPr>
               <w:t xml:space="preserve"> </w:t>
             </w:r>
+            <w:hyperlink r:id="rId11" w:history="1">
+              <w:r>
+                <w:rPr>
+                  <w:rStyle w:val="Hipervnculo"/>
+                  <w:rFonts w:ascii="Times New Roman" w:eastAsia="Times New Roman" w:hAnsi="Times New Roman" w:cs="Times New Roman"/>
+                  <w:sz w:val="20"/>
+                  <w:szCs w:val="20"/>
+                  <w:shd w:val="clear" w:color="auto" w:fill="FFFFFF"/>
+                  <w:lang w:eastAsia="es-AR"/>
+                </w:rPr>
+                <w:t>https://www.facebook.com/groups/171510736842353</w:t>
+              </w:r>
+            </w:hyperlink>
+          </w:p>
+          <w:p>
+            <w:pPr>
+              <w:spacing w:after="0" w:line="240" w:lineRule="auto"/>
+              <w:rPr>
+                <w:rFonts w:ascii="Times New Roman" w:eastAsia="Times New Roman" w:hAnsi="Times New Roman" w:cs="Times New Roman"/>
+                <w:sz w:val="24"/>
+                <w:szCs w:val="24"/>
+                <w:lang w:eastAsia="es-AR"/>
+              </w:rPr>
+            </w:pPr>
             <w:r>
               <w:rPr>
-                <w:rFonts w:ascii="Arial" w:eastAsia="Times New Roman" w:hAnsi="Arial" w:cs="Arial"/>
-                <w:color w:val="222222"/>
+                <w:rFonts w:ascii="Times New Roman" w:eastAsia="Times New Roman" w:hAnsi="Times New Roman" w:cs="Times New Roman"/>
+                <w:b/>
+                <w:i/>
                 <w:sz w:val="20"/>
                 <w:szCs w:val="20"/>
-                <w:shd w:val="clear" w:color="auto" w:fill="FFFFFF"/>
-                <w:lang w:eastAsia="es-AR"/>
-              </w:rPr>
-              <w:t>https://www.facebook.com/groups/171510736842353</w:t>
+                <w:u w:val="single"/>
+                <w:lang w:eastAsia="es-AR"/>
+              </w:rPr>
+              <w:t>Git:</w:t>
             </w:r>
+            <w:r>
+              <w:rPr>
+                <w:rFonts w:ascii="Times New Roman" w:eastAsia="Times New Roman" w:hAnsi="Times New Roman" w:cs="Times New Roman"/>
+                <w:b/>
+                <w:i/>
+                <w:sz w:val="20"/>
+                <w:szCs w:val="20"/>
+                <w:lang w:eastAsia="es-AR"/>
+              </w:rPr>
+              <w:t xml:space="preserve"> </w:t>
+            </w:r>
+            <w:bookmarkStart w:id="0" w:name="_GoBack"/>
+            <w:r>
+              <w:rPr>
+                <w:rStyle w:val="Hipervnculo"/>
+                <w:rFonts w:ascii="Times New Roman" w:eastAsia="Times New Roman" w:hAnsi="Times New Roman" w:cs="Times New Roman"/>
+                <w:b/>
+                <w:i/>
+                <w:sz w:val="20"/>
+                <w:szCs w:val="20"/>
+                <w:lang w:eastAsia="es-AR"/>
+              </w:rPr>
+              <w:fldChar w:fldCharType="begin"/>
+            </w:r>
+            <w:r>
+              <w:rPr>
+                <w:rStyle w:val="Hipervnculo"/>
+                <w:rFonts w:ascii="Times New Roman" w:eastAsia="Times New Roman" w:hAnsi="Times New Roman" w:cs="Times New Roman"/>
+                <w:b/>
+                <w:i/>
+                <w:sz w:val="20"/>
+                <w:szCs w:val="20"/>
+                <w:lang w:eastAsia="es-AR"/>
+              </w:rPr>
+              <w:instrText xml:space="preserve"> HYPERLINK "</w:instrText>
+            </w:r>
+            <w:r>
+              <w:rPr>
+                <w:rStyle w:val="Hipervnculo"/>
+                <w:rFonts w:ascii="Times New Roman" w:eastAsia="Times New Roman" w:hAnsi="Times New Roman" w:cs="Times New Roman"/>
+                <w:b/>
+                <w:i/>
+                <w:sz w:val="20"/>
+                <w:szCs w:val="20"/>
+                <w:lang w:eastAsia="es-AR"/>
+              </w:rPr>
+              <w:instrText>http://</w:instrText>
+            </w:r>
+            <w:r>
+              <w:rPr>
+                <w:rStyle w:val="Hipervnculo"/>
+                <w:rFonts w:ascii="Times New Roman" w:eastAsia="Times New Roman" w:hAnsi="Times New Roman" w:cs="Times New Roman"/>
+                <w:sz w:val="20"/>
+                <w:szCs w:val="20"/>
+                <w:lang w:eastAsia="es-AR"/>
+              </w:rPr>
+              <w:instrText>github.com/UNLASistemasProgramacion/Programacion-de-Computadoras</w:instrText>
+            </w:r>
+            <w:r>
+              <w:rPr>
+                <w:rStyle w:val="Hipervnculo"/>
+                <w:rFonts w:ascii="Times New Roman" w:eastAsia="Times New Roman" w:hAnsi="Times New Roman" w:cs="Times New Roman"/>
+                <w:b/>
+                <w:i/>
+                <w:sz w:val="20"/>
+                <w:szCs w:val="20"/>
+                <w:lang w:eastAsia="es-AR"/>
+              </w:rPr>
+              <w:instrText xml:space="preserve">" </w:instrText>
+            </w:r>
+            <w:r>
+              <w:rPr>
+                <w:rStyle w:val="Hipervnculo"/>
+                <w:rFonts w:ascii="Times New Roman" w:eastAsia="Times New Roman" w:hAnsi="Times New Roman" w:cs="Times New Roman"/>
+                <w:b/>
+                <w:i/>
+                <w:sz w:val="20"/>
+                <w:szCs w:val="20"/>
+                <w:lang w:eastAsia="es-AR"/>
+              </w:rPr>
+              <w:fldChar w:fldCharType="separate"/>
+            </w:r>
+            <w:r>
+              <w:rPr>
+                <w:rStyle w:val="Hipervnculo"/>
+                <w:rFonts w:ascii="Times New Roman" w:eastAsia="Times New Roman" w:hAnsi="Times New Roman" w:cs="Times New Roman"/>
+                <w:b/>
+                <w:i/>
+                <w:sz w:val="20"/>
+                <w:szCs w:val="20"/>
+                <w:lang w:eastAsia="es-AR"/>
+              </w:rPr>
+              <w:t>http://</w:t>
+            </w:r>
+            <w:r>
+              <w:rPr>
+                <w:rStyle w:val="Hipervnculo"/>
+                <w:rFonts w:ascii="Times New Roman" w:eastAsia="Times New Roman" w:hAnsi="Times New Roman" w:cs="Times New Roman"/>
+                <w:sz w:val="20"/>
+                <w:szCs w:val="20"/>
+                <w:lang w:eastAsia="es-AR"/>
+              </w:rPr>
+              <w:t>github.com/UNLASistemasProgramacion/Programacion-de-Computadoras</w:t>
+            </w:r>
+            <w:r>
+              <w:rPr>
+                <w:rStyle w:val="Hipervnculo"/>
+                <w:rFonts w:ascii="Times New Roman" w:eastAsia="Times New Roman" w:hAnsi="Times New Roman" w:cs="Times New Roman"/>
+                <w:b/>
+                <w:i/>
+                <w:sz w:val="20"/>
+                <w:szCs w:val="20"/>
+                <w:lang w:eastAsia="es-AR"/>
+              </w:rPr>
+              <w:fldChar w:fldCharType="end"/>
+            </w:r>
+            <w:bookmarkEnd w:id="0"/>
           </w:p>
         </w:tc>
         <w:tc>
@@ -444,9 +588,9 @@
                 <w:lang w:eastAsia="es-AR"/>
               </w:rPr>
               <w:drawing>
-                <wp:inline distT="0" distB="0" distL="0" distR="0" wp14:anchorId="756A5F1B" wp14:editId="0C43417A">
-                  <wp:extent cx="1331545" cy="1470660"/>
-                  <wp:effectExtent l="0" t="0" r="2540" b="0"/>
+                <wp:inline distT="0" distB="0" distL="0" distR="0" wp14:anchorId="756A5F1B" wp14:editId="0D7E44CC">
+                  <wp:extent cx="741388" cy="1158240"/>
+                  <wp:effectExtent l="0" t="0" r="1905" b="3810"/>
                   <wp:docPr id="6" name="Imagen 6" descr="https://lh4.googleusercontent.com/xMIe8VXMW2SXNJGIk7BvpUxpxcnCB6PpxIq-iQCfk5hB_azLkwSCTCSg6UjxVTYsIIuUy2DFYVFBDV8hbUIOyTzfZiIyJdAdoZ39vnkSlSlIYwf1Dm1ufp4KdSOH57wwagATcLrp"/>
                   <wp:cNvGraphicFramePr>
                     <a:graphicFrameLocks xmlns:a="http://schemas.openxmlformats.org/drawingml/2006/main" noChangeAspect="1"/>
@@ -461,7 +605,7 @@
                           </pic:cNvPicPr>
                         </pic:nvPicPr>
                         <pic:blipFill>
-                          <a:blip r:embed="rId11">
+                          <a:blip r:embed="rId12">
                             <a:extLst>
                               <a:ext uri="{28A0092B-C50C-407E-A947-70E740481C1C}">
                                 <a14:useLocalDpi xmlns:a14="http://schemas.microsoft.com/office/drawing/2010/main" val="0"/>
@@ -476,7 +620,7 @@
                         <pic:spPr bwMode="auto">
                           <a:xfrm>
                             <a:off x="0" y="0"/>
-                            <a:ext cx="1358959" cy="1500938"/>
+                            <a:ext cx="789393" cy="1233237"/>
                           </a:xfrm>
                           <a:prstGeom prst="rect">
                             <a:avLst/>
@@ -2126,7 +2270,7 @@
                     </pic:cNvPicPr>
                   </pic:nvPicPr>
                   <pic:blipFill>
-                    <a:blip r:embed="rId12">
+                    <a:blip r:embed="rId13">
                       <a:extLst>
                         <a:ext uri="{28A0092B-C50C-407E-A947-70E740481C1C}">
                           <a14:useLocalDpi xmlns:a14="http://schemas.microsoft.com/office/drawing/2010/main" val="0"/>
@@ -3083,7 +3227,7 @@
                     </pic:cNvPicPr>
                   </pic:nvPicPr>
                   <pic:blipFill>
-                    <a:blip r:embed="rId13">
+                    <a:blip r:embed="rId14">
                       <a:extLst>
                         <a:ext uri="{28A0092B-C50C-407E-A947-70E740481C1C}">
                           <a14:useLocalDpi xmlns:a14="http://schemas.microsoft.com/office/drawing/2010/main" val="0"/>
@@ -9215,8 +9359,6 @@
         </w:rPr>
         <w:t xml:space="preserve"> Y hacemos que apunte a nuestra estructura de ejemplo con: </w:t>
       </w:r>
-      <w:bookmarkStart w:id="0" w:name="_GoBack"/>
-      <w:bookmarkEnd w:id="0"/>
     </w:p>
     <w:p>
       <w:pPr>
@@ -22105,7 +22247,7 @@
                     </pic:cNvPicPr>
                   </pic:nvPicPr>
                   <pic:blipFill>
-                    <a:blip r:embed="rId14">
+                    <a:blip r:embed="rId15">
                       <a:extLst>
                         <a:ext uri="{28A0092B-C50C-407E-A947-70E740481C1C}">
                           <a14:useLocalDpi xmlns:a14="http://schemas.microsoft.com/office/drawing/2010/main" val="0"/>
@@ -37747,7 +37889,7 @@
       </w:r>
     </w:p>
     <w:sectPr>
-      <w:footerReference w:type="default" r:id="rId15"/>
+      <w:footerReference w:type="default" r:id="rId16"/>
       <w:pgSz w:w="11906" w:h="16838"/>
       <w:pgMar w:top="1417" w:right="1701" w:bottom="1417" w:left="1701" w:header="708" w:footer="708" w:gutter="0"/>
       <w:cols w:space="708"/>
@@ -37792,6 +37934,7 @@
         <w:docPartUnique/>
       </w:docPartObj>
     </w:sdtPr>
+    <w:sdtEndPr/>
     <w:sdtContent>
       <w:sdt>
         <w:sdtPr>
@@ -37801,6 +37944,7 @@
             <w:docPartUnique/>
           </w:docPartObj>
         </w:sdtPr>
+        <w:sdtEndPr/>
         <w:sdtContent>
           <w:p>
             <w:pPr>

</xml_diff>